<commit_message>
Updated vfi document for deployments
</commit_message>
<xml_diff>
--- a/vfi/VFI Architecture.docx
+++ b/vfi/VFI Architecture.docx
@@ -49,7 +49,7 @@
               <wp:inline distB="114300" distT="114300" distL="114300" distR="114300">
                 <wp:extent cx="4800600" cy="4152900"/>
                 <wp:effectExtent b="0" l="0" r="0" t="0"/>
-                <wp:docPr id="1" name=""/>
+                <wp:docPr id="2" name=""/>
                 <a:graphic>
                   <a:graphicData uri="http://schemas.microsoft.com/office/word/2010/wordprocessingGroup">
                     <wpg:wgp>
@@ -64,7 +64,7 @@
                       </wpg:grpSpPr>
                       <wps:wsp>
                         <wps:cNvSpPr txBox="1"/>
-                        <wps:cNvPr id="2" name="Shape 2"/>
+                        <wps:cNvPr id="9" name="Shape 9"/>
                         <wps:spPr>
                           <a:xfrm>
                             <a:off x="2193125" y="2812700"/>
@@ -94,7 +94,7 @@
                       </wps:wsp>
                       <wps:wsp>
                         <wps:cNvSpPr/>
-                        <wps:cNvPr id="3" name="Shape 3"/>
+                        <wps:cNvPr id="10" name="Shape 10"/>
                         <wps:spPr>
                           <a:xfrm>
                             <a:off x="2694650" y="4396075"/>
@@ -145,7 +145,7 @@
                       </wps:wsp>
                       <wps:wsp>
                         <wps:cNvSpPr/>
-                        <wps:cNvPr id="4" name="Shape 4"/>
+                        <wps:cNvPr id="11" name="Shape 11"/>
                         <wps:spPr>
                           <a:xfrm>
                             <a:off x="1278500" y="894950"/>
@@ -198,7 +198,7 @@
                       </wps:wsp>
                       <wps:wsp>
                         <wps:cNvSpPr/>
-                        <wps:cNvPr id="5" name="Shape 5"/>
+                        <wps:cNvPr id="12" name="Shape 12"/>
                         <wps:spPr>
                           <a:xfrm>
                             <a:off x="3992850" y="894950"/>
@@ -251,7 +251,7 @@
                       </wps:wsp>
                       <wps:wsp>
                         <wps:cNvSpPr/>
-                        <wps:cNvPr id="6" name="Shape 6"/>
+                        <wps:cNvPr id="13" name="Shape 13"/>
                         <wps:spPr>
                           <a:xfrm>
                             <a:off x="2035775" y="2812700"/>
@@ -403,12 +403,12 @@
               <wp:inline distB="114300" distT="114300" distL="114300" distR="114300">
                 <wp:extent cx="4800600" cy="4152900"/>
                 <wp:effectExtent b="0" l="0" r="0" t="0"/>
-                <wp:docPr id="1" name="image1.png"/>
+                <wp:docPr id="2" name="image2.png"/>
                 <a:graphic>
                   <a:graphicData uri="http://schemas.openxmlformats.org/drawingml/2006/picture">
                     <pic:pic>
                       <pic:nvPicPr>
-                        <pic:cNvPr id="0" name="image1.png"/>
+                        <pic:cNvPr id="0" name="image2.png"/>
                         <pic:cNvPicPr preferRelativeResize="0"/>
                       </pic:nvPicPr>
                       <pic:blipFill>
@@ -853,6 +853,473 @@
           <w:szCs w:val="18"/>
           <w:highlight w:val="white"/>
         </w:rPr>
+      </w:pPr>
+      <w:r>
+        <w:rPr>
+          <w:rtl w:val="0"/>
+        </w:rPr>
+      </w:r>
+    </w:p>
+    <w:p>
+      <w:pPr>
+        <w:pStyle w:val="Heading1"/>
+        <w:rPr/>
+      </w:pPr>
+      <w:bookmarkStart w:colFirst="0" w:colLast="0" w:name="_gk1410nnjxy9" w:id="3"/>
+      <w:bookmarkEnd w:id="3"/>
+      <w:r>
+        <w:rPr>
+          <w:rtl w:val="0"/>
+        </w:rPr>
+        <w:t xml:space="preserve">Continuous Integration, Continuous Deployment (CICD)</w:t>
+      </w:r>
+    </w:p>
+    <w:p>
+      <w:pPr>
+        <w:rPr/>
+      </w:pPr>
+      <w:r>
+        <w:rPr>
+          <w:rtl w:val="0"/>
+        </w:rPr>
+        <w:t xml:space="preserve">All code created would have unit tests created along with it. Jenkins will be used to create jobs that would trigger a build and test as soon as new code is checked in.</w:t>
+      </w:r>
+    </w:p>
+    <w:p>
+      <w:pPr>
+        <w:rPr/>
+      </w:pPr>
+      <w:r>
+        <w:rPr>
+          <w:rtl w:val="0"/>
+        </w:rPr>
+      </w:r>
+    </w:p>
+    <w:p>
+      <w:pPr>
+        <w:pStyle w:val="Heading1"/>
+        <w:rPr/>
+      </w:pPr>
+      <w:bookmarkStart w:colFirst="0" w:colLast="0" w:name="_edb5npggno1u" w:id="4"/>
+      <w:bookmarkEnd w:id="4"/>
+      <w:r>
+        <w:rPr>
+          <w:rtl w:val="0"/>
+        </w:rPr>
+        <w:t xml:space="preserve">Production Deployment</w:t>
+      </w:r>
+    </w:p>
+    <w:p>
+      <w:pPr>
+        <w:jc w:val="both"/>
+        <w:rPr/>
+      </w:pPr>
+      <w:r>
+        <w:rPr>
+          <w:rtl w:val="0"/>
+        </w:rPr>
+        <w:t xml:space="preserve">This service is one of multiple services that would be deployed in premise or in a cloud. All these services would be handled by an API Gateway that would take care of the load balancing and version control of the api management of the delivery.</w:t>
+      </w:r>
+    </w:p>
+    <w:p>
+      <w:pPr>
+        <w:rPr/>
+      </w:pPr>
+      <w:r>
+        <w:rPr>
+          <w:rtl w:val="0"/>
+        </w:rPr>
+      </w:r>
+    </w:p>
+    <w:p>
+      <w:pPr>
+        <w:rPr/>
+      </w:pPr>
+      <w:r>
+        <w:rPr>
+          <w:rtl w:val="0"/>
+        </w:rPr>
+      </w:r>
+    </w:p>
+    <w:p>
+      <w:pPr>
+        <w:rPr/>
+      </w:pPr>
+      <w:r>
+        <w:rPr/>
+        <mc:AlternateContent>
+          <mc:Choice Requires="wpg">
+            <w:drawing>
+              <wp:inline distB="114300" distT="114300" distL="114300" distR="114300">
+                <wp:extent cx="5210175" cy="1619250"/>
+                <wp:effectExtent b="0" l="0" r="0" t="0"/>
+                <wp:docPr id="1" name=""/>
+                <a:graphic>
+                  <a:graphicData uri="http://schemas.microsoft.com/office/word/2010/wordprocessingGroup">
+                    <wpg:wgp>
+                      <wpg:cNvGrpSpPr/>
+                      <wpg:grpSpPr>
+                        <a:xfrm>
+                          <a:off x="373700" y="275375"/>
+                          <a:ext cx="5210175" cy="1619250"/>
+                          <a:chOff x="373700" y="275375"/>
+                          <a:chExt cx="5192825" cy="1603000"/>
+                        </a:xfrm>
+                      </wpg:grpSpPr>
+                      <wps:wsp>
+                        <wps:cNvSpPr/>
+                        <wps:cNvPr id="2" name="Shape 2"/>
+                        <wps:spPr>
+                          <a:xfrm>
+                            <a:off x="373700" y="422875"/>
+                            <a:ext cx="1111200" cy="944100"/>
+                          </a:xfrm>
+                          <a:prstGeom prst="snip2DiagRect">
+                            <a:avLst>
+                              <a:gd fmla="val 0" name="adj1"/>
+                              <a:gd fmla="val 16667" name="adj2"/>
+                            </a:avLst>
+                          </a:prstGeom>
+                          <a:solidFill>
+                            <a:srgbClr val="CFE2F3"/>
+                          </a:solidFill>
+                          <a:ln cap="flat" cmpd="sng" w="9525">
+                            <a:solidFill>
+                              <a:srgbClr val="000000"/>
+                            </a:solidFill>
+                            <a:prstDash val="solid"/>
+                            <a:round/>
+                            <a:headEnd len="sm" w="sm" type="none"/>
+                            <a:tailEnd len="sm" w="sm" type="none"/>
+                          </a:ln>
+                        </wps:spPr>
+                        <wps:txbx>
+                          <w:txbxContent>
+                            <w:p>
+                              <w:pPr>
+                                <w:spacing w:after="0" w:before="0" w:line="240"/>
+                                <w:ind w:left="0" w:right="0" w:firstLine="0"/>
+                                <w:jc w:val="left"/>
+                                <w:textDirection w:val="btLr"/>
+                              </w:pPr>
+                              <w:r>
+                                <w:rPr>
+                                  <w:rFonts w:ascii="Arial" w:cs="Arial" w:eastAsia="Arial" w:hAnsi="Arial"/>
+                                  <w:b w:val="0"/>
+                                  <w:i w:val="0"/>
+                                  <w:smallCaps w:val="0"/>
+                                  <w:strike w:val="0"/>
+                                  <w:color w:val="000000"/>
+                                  <w:sz w:val="28"/>
+                                  <w:vertAlign w:val="baseline"/>
+                                </w:rPr>
+                                <w:t xml:space="preserve">API Gateway</w:t>
+                              </w:r>
+                            </w:p>
+                          </w:txbxContent>
+                        </wps:txbx>
+                        <wps:bodyPr anchorCtr="0" anchor="ctr" bIns="91425" lIns="91425" spcFirstLastPara="1" rIns="91425" wrap="square" tIns="91425"/>
+                      </wps:wsp>
+                      <wps:wsp>
+                        <wps:cNvSpPr/>
+                        <wps:cNvPr id="3" name="Shape 3"/>
+                        <wps:spPr>
+                          <a:xfrm>
+                            <a:off x="3333925" y="275375"/>
+                            <a:ext cx="2232600" cy="403200"/>
+                          </a:xfrm>
+                          <a:prstGeom prst="roundRect">
+                            <a:avLst>
+                              <a:gd fmla="val 16667" name="adj"/>
+                            </a:avLst>
+                          </a:prstGeom>
+                          <a:solidFill>
+                            <a:srgbClr val="CFE2F3"/>
+                          </a:solidFill>
+                          <a:ln cap="flat" cmpd="sng" w="9525">
+                            <a:solidFill>
+                              <a:srgbClr val="000000"/>
+                            </a:solidFill>
+                            <a:prstDash val="solid"/>
+                            <a:round/>
+                            <a:headEnd len="sm" w="sm" type="none"/>
+                            <a:tailEnd len="sm" w="sm" type="none"/>
+                          </a:ln>
+                        </wps:spPr>
+                        <wps:txbx>
+                          <w:txbxContent>
+                            <w:p>
+                              <w:pPr>
+                                <w:spacing w:after="0" w:before="0" w:line="240"/>
+                                <w:ind w:left="0" w:right="0" w:firstLine="0"/>
+                                <w:jc w:val="left"/>
+                                <w:textDirection w:val="btLr"/>
+                              </w:pPr>
+                              <w:r>
+                                <w:rPr>
+                                  <w:rFonts w:ascii="Arial" w:cs="Arial" w:eastAsia="Arial" w:hAnsi="Arial"/>
+                                  <w:b w:val="0"/>
+                                  <w:i w:val="0"/>
+                                  <w:smallCaps w:val="0"/>
+                                  <w:strike w:val="0"/>
+                                  <w:color w:val="000000"/>
+                                  <w:sz w:val="28"/>
+                                  <w:vertAlign w:val="baseline"/>
+                                </w:rPr>
+                                <w:t xml:space="preserve">VFI Service 1.0, Server 1</w:t>
+                              </w:r>
+                            </w:p>
+                          </w:txbxContent>
+                        </wps:txbx>
+                        <wps:bodyPr anchorCtr="0" anchor="ctr" bIns="91425" lIns="91425" spcFirstLastPara="1" rIns="91425" wrap="square" tIns="91425"/>
+                      </wps:wsp>
+                      <wps:wsp>
+                        <wps:cNvSpPr/>
+                        <wps:cNvPr id="4" name="Shape 4"/>
+                        <wps:spPr>
+                          <a:xfrm>
+                            <a:off x="3333900" y="1475175"/>
+                            <a:ext cx="2232600" cy="403200"/>
+                          </a:xfrm>
+                          <a:prstGeom prst="roundRect">
+                            <a:avLst>
+                              <a:gd fmla="val 16667" name="adj"/>
+                            </a:avLst>
+                          </a:prstGeom>
+                          <a:solidFill>
+                            <a:srgbClr val="CFE2F3"/>
+                          </a:solidFill>
+                          <a:ln cap="flat" cmpd="sng" w="9525">
+                            <a:solidFill>
+                              <a:srgbClr val="000000"/>
+                            </a:solidFill>
+                            <a:prstDash val="solid"/>
+                            <a:round/>
+                            <a:headEnd len="sm" w="sm" type="none"/>
+                            <a:tailEnd len="sm" w="sm" type="none"/>
+                          </a:ln>
+                        </wps:spPr>
+                        <wps:txbx>
+                          <w:txbxContent>
+                            <w:p>
+                              <w:pPr>
+                                <w:spacing w:after="0" w:before="0" w:line="240"/>
+                                <w:ind w:left="0" w:right="0" w:firstLine="0"/>
+                                <w:jc w:val="left"/>
+                                <w:textDirection w:val="btLr"/>
+                              </w:pPr>
+                              <w:r>
+                                <w:rPr>
+                                  <w:rFonts w:ascii="Arial" w:cs="Arial" w:eastAsia="Arial" w:hAnsi="Arial"/>
+                                  <w:b w:val="0"/>
+                                  <w:i w:val="0"/>
+                                  <w:smallCaps w:val="0"/>
+                                  <w:strike w:val="0"/>
+                                  <w:color w:val="000000"/>
+                                  <w:sz w:val="28"/>
+                                  <w:vertAlign w:val="baseline"/>
+                                </w:rPr>
+                                <w:t xml:space="preserve">VFI Service 2.0, Server 1</w:t>
+                              </w:r>
+                            </w:p>
+                          </w:txbxContent>
+                        </wps:txbx>
+                        <wps:bodyPr anchorCtr="0" anchor="ctr" bIns="91425" lIns="91425" spcFirstLastPara="1" rIns="91425" wrap="square" tIns="91425"/>
+                      </wps:wsp>
+                      <wps:wsp>
+                        <wps:cNvSpPr/>
+                        <wps:cNvPr id="5" name="Shape 5"/>
+                        <wps:spPr>
+                          <a:xfrm>
+                            <a:off x="3333925" y="796550"/>
+                            <a:ext cx="2232600" cy="403200"/>
+                          </a:xfrm>
+                          <a:prstGeom prst="roundRect">
+                            <a:avLst>
+                              <a:gd fmla="val 16667" name="adj"/>
+                            </a:avLst>
+                          </a:prstGeom>
+                          <a:solidFill>
+                            <a:srgbClr val="CFE2F3"/>
+                          </a:solidFill>
+                          <a:ln cap="flat" cmpd="sng" w="9525">
+                            <a:solidFill>
+                              <a:srgbClr val="000000"/>
+                            </a:solidFill>
+                            <a:prstDash val="solid"/>
+                            <a:round/>
+                            <a:headEnd len="sm" w="sm" type="none"/>
+                            <a:tailEnd len="sm" w="sm" type="none"/>
+                          </a:ln>
+                        </wps:spPr>
+                        <wps:txbx>
+                          <w:txbxContent>
+                            <w:p>
+                              <w:pPr>
+                                <w:spacing w:after="0" w:before="0" w:line="240"/>
+                                <w:ind w:left="0" w:right="0" w:firstLine="0"/>
+                                <w:jc w:val="left"/>
+                                <w:textDirection w:val="btLr"/>
+                              </w:pPr>
+                              <w:r>
+                                <w:rPr>
+                                  <w:rFonts w:ascii="Arial" w:cs="Arial" w:eastAsia="Arial" w:hAnsi="Arial"/>
+                                  <w:b w:val="0"/>
+                                  <w:i w:val="0"/>
+                                  <w:smallCaps w:val="0"/>
+                                  <w:strike w:val="0"/>
+                                  <w:color w:val="000000"/>
+                                  <w:sz w:val="28"/>
+                                  <w:vertAlign w:val="baseline"/>
+                                </w:rPr>
+                                <w:t xml:space="preserve">VFI Service 1.0, Server 2</w:t>
+                              </w:r>
+                            </w:p>
+                          </w:txbxContent>
+                        </wps:txbx>
+                        <wps:bodyPr anchorCtr="0" anchor="ctr" bIns="91425" lIns="91425" spcFirstLastPara="1" rIns="91425" wrap="square" tIns="91425"/>
+                      </wps:wsp>
+                      <wps:wsp>
+                        <wps:cNvCnPr/>
+                        <wps:spPr>
+                          <a:xfrm flipH="1" rot="10800000">
+                            <a:off x="1504825" y="476975"/>
+                            <a:ext cx="1829100" cy="191700"/>
+                          </a:xfrm>
+                          <a:prstGeom prst="straightConnector1">
+                            <a:avLst/>
+                          </a:prstGeom>
+                          <a:noFill/>
+                          <a:ln cap="flat" cmpd="sng" w="9525">
+                            <a:solidFill>
+                              <a:srgbClr val="000000"/>
+                            </a:solidFill>
+                            <a:prstDash val="solid"/>
+                            <a:round/>
+                            <a:headEnd len="med" w="med" type="none"/>
+                            <a:tailEnd len="med" w="med" type="triangle"/>
+                          </a:ln>
+                        </wps:spPr>
+                        <wps:bodyPr anchorCtr="0" anchor="ctr" bIns="91425" lIns="91425" spcFirstLastPara="1" rIns="91425" wrap="square" tIns="91425"/>
+                      </wps:wsp>
+                      <wps:wsp>
+                        <wps:cNvCnPr/>
+                        <wps:spPr>
+                          <a:xfrm>
+                            <a:off x="1484900" y="894925"/>
+                            <a:ext cx="1848900" cy="103200"/>
+                          </a:xfrm>
+                          <a:prstGeom prst="straightConnector1">
+                            <a:avLst/>
+                          </a:prstGeom>
+                          <a:noFill/>
+                          <a:ln cap="flat" cmpd="sng" w="9525">
+                            <a:solidFill>
+                              <a:srgbClr val="000000"/>
+                            </a:solidFill>
+                            <a:prstDash val="solid"/>
+                            <a:round/>
+                            <a:headEnd len="med" w="med" type="none"/>
+                            <a:tailEnd len="med" w="med" type="triangle"/>
+                          </a:ln>
+                        </wps:spPr>
+                        <wps:bodyPr anchorCtr="0" anchor="ctr" bIns="91425" lIns="91425" spcFirstLastPara="1" rIns="91425" wrap="square" tIns="91425"/>
+                      </wps:wsp>
+                      <wps:wsp>
+                        <wps:cNvCnPr/>
+                        <wps:spPr>
+                          <a:xfrm>
+                            <a:off x="1494900" y="1229175"/>
+                            <a:ext cx="1839000" cy="447600"/>
+                          </a:xfrm>
+                          <a:prstGeom prst="straightConnector1">
+                            <a:avLst/>
+                          </a:prstGeom>
+                          <a:noFill/>
+                          <a:ln cap="flat" cmpd="sng" w="9525">
+                            <a:solidFill>
+                              <a:srgbClr val="000000"/>
+                            </a:solidFill>
+                            <a:prstDash val="solid"/>
+                            <a:round/>
+                            <a:headEnd len="med" w="med" type="none"/>
+                            <a:tailEnd len="med" w="med" type="triangle"/>
+                          </a:ln>
+                        </wps:spPr>
+                        <wps:bodyPr anchorCtr="0" anchor="ctr" bIns="91425" lIns="91425" spcFirstLastPara="1" rIns="91425" wrap="square" tIns="91425"/>
+                      </wps:wsp>
+                    </wpg:wgp>
+                  </a:graphicData>
+                </a:graphic>
+              </wp:inline>
+            </w:drawing>
+          </mc:Choice>
+          <mc:Fallback>
+            <w:drawing>
+              <wp:inline distB="114300" distT="114300" distL="114300" distR="114300">
+                <wp:extent cx="5210175" cy="1619250"/>
+                <wp:effectExtent b="0" l="0" r="0" t="0"/>
+                <wp:docPr id="1" name="image1.png"/>
+                <a:graphic>
+                  <a:graphicData uri="http://schemas.openxmlformats.org/drawingml/2006/picture">
+                    <pic:pic>
+                      <pic:nvPicPr>
+                        <pic:cNvPr id="0" name="image1.png"/>
+                        <pic:cNvPicPr preferRelativeResize="0"/>
+                      </pic:nvPicPr>
+                      <pic:blipFill>
+                        <a:blip r:embed="rId8"/>
+                        <a:srcRect/>
+                        <a:stretch>
+                          <a:fillRect/>
+                        </a:stretch>
+                      </pic:blipFill>
+                      <pic:spPr>
+                        <a:xfrm>
+                          <a:off x="0" y="0"/>
+                          <a:ext cx="5210175" cy="1619250"/>
+                        </a:xfrm>
+                        <a:prstGeom prst="rect"/>
+                        <a:ln/>
+                      </pic:spPr>
+                    </pic:pic>
+                  </a:graphicData>
+                </a:graphic>
+              </wp:inline>
+            </w:drawing>
+          </mc:Fallback>
+        </mc:AlternateContent>
+      </w:r>
+      <w:r>
+        <w:rPr>
+          <w:rtl w:val="0"/>
+        </w:rPr>
+      </w:r>
+    </w:p>
+    <w:p>
+      <w:pPr>
+        <w:rPr/>
+      </w:pPr>
+      <w:r>
+        <w:rPr>
+          <w:rtl w:val="0"/>
+        </w:rPr>
+      </w:r>
+    </w:p>
+    <w:p>
+      <w:pPr>
+        <w:rPr/>
+      </w:pPr>
+      <w:r>
+        <w:rPr>
+          <w:rtl w:val="0"/>
+        </w:rPr>
+        <w:t xml:space="preserve">Production deployments can be done using on-premise or cloud installations. Docker can be used to create, deploy and run this application in a container model that could be managed and used to scale vertically and horizontally using kubernetes which is beyond the scope of this demonstration.</w:t>
+      </w:r>
+    </w:p>
+    <w:p>
+      <w:pPr>
+        <w:rPr/>
       </w:pPr>
       <w:r>
         <w:rPr>

</xml_diff>